<commit_message>
updated my website with font and background change
</commit_message>
<xml_diff>
--- a/Lab 2 Placeholder.docx
+++ b/Lab 2 Placeholder.docx
@@ -161,6 +161,269 @@
     <w:p>
       <w:r>
         <w:t>This is a picture of it</w:t>
+      </w:r>
+    </w:p>
+    <w:p/>
+    <w:p>
+      <w:r>
+        <w:t xml:space="preserve">I linked my local repo to GitHub and pulled data from the origin main on </w:t>
+      </w:r>
+      <w:proofErr w:type="spellStart"/>
+      <w:r>
+        <w:t>github</w:t>
+      </w:r>
+      <w:proofErr w:type="spellEnd"/>
+      <w:r>
+        <w:t xml:space="preserve"> and below </w:t>
+      </w:r>
+      <w:proofErr w:type="spellStart"/>
+      <w:r>
+        <w:t>theres</w:t>
+      </w:r>
+      <w:proofErr w:type="spellEnd"/>
+      <w:r>
+        <w:t xml:space="preserve"> a screenshot.</w:t>
+      </w:r>
+    </w:p>
+    <w:p>
+      <w:r>
+        <w:drawing>
+          <wp:inline distT="0" distB="0" distL="0" distR="0" wp14:anchorId="5D0628D5" wp14:editId="735B177E">
+            <wp:extent cx="5731510" cy="1567815"/>
+            <wp:effectExtent l="0" t="0" r="2540" b="0"/>
+            <wp:docPr id="2096378807" name="Picture 1"/>
+            <wp:cNvGraphicFramePr>
+              <a:graphicFrameLocks xmlns:a="http://schemas.openxmlformats.org/drawingml/2006/main" noChangeAspect="1"/>
+            </wp:cNvGraphicFramePr>
+            <a:graphic xmlns:a="http://schemas.openxmlformats.org/drawingml/2006/main">
+              <a:graphicData uri="http://schemas.openxmlformats.org/drawingml/2006/picture">
+                <pic:pic xmlns:pic="http://schemas.openxmlformats.org/drawingml/2006/picture">
+                  <pic:nvPicPr>
+                    <pic:cNvPr id="2096378807" name=""/>
+                    <pic:cNvPicPr/>
+                  </pic:nvPicPr>
+                  <pic:blipFill>
+                    <a:blip r:embed="rId7"/>
+                    <a:stretch>
+                      <a:fillRect/>
+                    </a:stretch>
+                  </pic:blipFill>
+                  <pic:spPr>
+                    <a:xfrm>
+                      <a:off x="0" y="0"/>
+                      <a:ext cx="5731510" cy="1567815"/>
+                    </a:xfrm>
+                    <a:prstGeom prst="rect">
+                      <a:avLst/>
+                    </a:prstGeom>
+                  </pic:spPr>
+                </pic:pic>
+              </a:graphicData>
+            </a:graphic>
+          </wp:inline>
+        </w:drawing>
+      </w:r>
+    </w:p>
+    <w:p/>
+    <w:p>
+      <w:r>
+        <w:lastRenderedPageBreak/>
+        <w:t>Created a website in visual studio in HTML to say my name</w:t>
+      </w:r>
+      <w:r>
+        <w:br/>
+      </w:r>
+      <w:r>
+        <w:br/>
+      </w:r>
+      <w:r>
+        <w:drawing>
+          <wp:inline distT="0" distB="0" distL="0" distR="0" wp14:anchorId="37D83F4A" wp14:editId="3B88ECEC">
+            <wp:extent cx="5731510" cy="3022600"/>
+            <wp:effectExtent l="0" t="0" r="2540" b="6350"/>
+            <wp:docPr id="743057988" name="Picture 1"/>
+            <wp:cNvGraphicFramePr>
+              <a:graphicFrameLocks xmlns:a="http://schemas.openxmlformats.org/drawingml/2006/main" noChangeAspect="1"/>
+            </wp:cNvGraphicFramePr>
+            <a:graphic xmlns:a="http://schemas.openxmlformats.org/drawingml/2006/main">
+              <a:graphicData uri="http://schemas.openxmlformats.org/drawingml/2006/picture">
+                <pic:pic xmlns:pic="http://schemas.openxmlformats.org/drawingml/2006/picture">
+                  <pic:nvPicPr>
+                    <pic:cNvPr id="743057988" name=""/>
+                    <pic:cNvPicPr/>
+                  </pic:nvPicPr>
+                  <pic:blipFill>
+                    <a:blip r:embed="rId8"/>
+                    <a:stretch>
+                      <a:fillRect/>
+                    </a:stretch>
+                  </pic:blipFill>
+                  <pic:spPr>
+                    <a:xfrm>
+                      <a:off x="0" y="0"/>
+                      <a:ext cx="5731510" cy="3022600"/>
+                    </a:xfrm>
+                    <a:prstGeom prst="rect">
+                      <a:avLst/>
+                    </a:prstGeom>
+                  </pic:spPr>
+                </pic:pic>
+              </a:graphicData>
+            </a:graphic>
+          </wp:inline>
+        </w:drawing>
+      </w:r>
+    </w:p>
+    <w:p/>
+    <w:p>
+      <w:proofErr w:type="spellStart"/>
+      <w:r>
+        <w:t>Commited</w:t>
+      </w:r>
+      <w:proofErr w:type="spellEnd"/>
+      <w:r>
+        <w:t xml:space="preserve"> my new files to </w:t>
+      </w:r>
+      <w:proofErr w:type="spellStart"/>
+      <w:r>
+        <w:t>github</w:t>
+      </w:r>
+      <w:proofErr w:type="spellEnd"/>
+    </w:p>
+    <w:p/>
+    <w:p>
+      <w:r>
+        <w:drawing>
+          <wp:inline distT="0" distB="0" distL="0" distR="0" wp14:anchorId="5BE6836F" wp14:editId="4C6DA0E8">
+            <wp:extent cx="5731510" cy="1463675"/>
+            <wp:effectExtent l="0" t="0" r="2540" b="3175"/>
+            <wp:docPr id="1167034696" name="Picture 1"/>
+            <wp:cNvGraphicFramePr>
+              <a:graphicFrameLocks xmlns:a="http://schemas.openxmlformats.org/drawingml/2006/main" noChangeAspect="1"/>
+            </wp:cNvGraphicFramePr>
+            <a:graphic xmlns:a="http://schemas.openxmlformats.org/drawingml/2006/main">
+              <a:graphicData uri="http://schemas.openxmlformats.org/drawingml/2006/picture">
+                <pic:pic xmlns:pic="http://schemas.openxmlformats.org/drawingml/2006/picture">
+                  <pic:nvPicPr>
+                    <pic:cNvPr id="1167034696" name=""/>
+                    <pic:cNvPicPr/>
+                  </pic:nvPicPr>
+                  <pic:blipFill>
+                    <a:blip r:embed="rId9"/>
+                    <a:stretch>
+                      <a:fillRect/>
+                    </a:stretch>
+                  </pic:blipFill>
+                  <pic:spPr>
+                    <a:xfrm>
+                      <a:off x="0" y="0"/>
+                      <a:ext cx="5731510" cy="1463675"/>
+                    </a:xfrm>
+                    <a:prstGeom prst="rect">
+                      <a:avLst/>
+                    </a:prstGeom>
+                  </pic:spPr>
+                </pic:pic>
+              </a:graphicData>
+            </a:graphic>
+          </wp:inline>
+        </w:drawing>
+      </w:r>
+    </w:p>
+    <w:p/>
+    <w:p>
+      <w:r>
+        <w:t xml:space="preserve">Pushed committed files onto </w:t>
+      </w:r>
+      <w:proofErr w:type="spellStart"/>
+      <w:r>
+        <w:t>github</w:t>
+      </w:r>
+      <w:proofErr w:type="spellEnd"/>
+    </w:p>
+    <w:p>
+      <w:r>
+        <w:lastRenderedPageBreak/>
+        <w:drawing>
+          <wp:inline distT="0" distB="0" distL="0" distR="0" wp14:anchorId="6703A9D2" wp14:editId="5659D6D3">
+            <wp:extent cx="5731510" cy="3573780"/>
+            <wp:effectExtent l="0" t="0" r="2540" b="7620"/>
+            <wp:docPr id="2139677242" name="Picture 1"/>
+            <wp:cNvGraphicFramePr>
+              <a:graphicFrameLocks xmlns:a="http://schemas.openxmlformats.org/drawingml/2006/main" noChangeAspect="1"/>
+            </wp:cNvGraphicFramePr>
+            <a:graphic xmlns:a="http://schemas.openxmlformats.org/drawingml/2006/main">
+              <a:graphicData uri="http://schemas.openxmlformats.org/drawingml/2006/picture">
+                <pic:pic xmlns:pic="http://schemas.openxmlformats.org/drawingml/2006/picture">
+                  <pic:nvPicPr>
+                    <pic:cNvPr id="2139677242" name=""/>
+                    <pic:cNvPicPr/>
+                  </pic:nvPicPr>
+                  <pic:blipFill>
+                    <a:blip r:embed="rId10"/>
+                    <a:stretch>
+                      <a:fillRect/>
+                    </a:stretch>
+                  </pic:blipFill>
+                  <pic:spPr>
+                    <a:xfrm>
+                      <a:off x="0" y="0"/>
+                      <a:ext cx="5731510" cy="3573780"/>
+                    </a:xfrm>
+                    <a:prstGeom prst="rect">
+                      <a:avLst/>
+                    </a:prstGeom>
+                  </pic:spPr>
+                </pic:pic>
+              </a:graphicData>
+            </a:graphic>
+          </wp:inline>
+        </w:drawing>
+      </w:r>
+    </w:p>
+    <w:p/>
+    <w:p>
+      <w:r>
+        <w:t>I changed the background colour to lime green and the text is set to red</w:t>
+      </w:r>
+    </w:p>
+    <w:p>
+      <w:r>
+        <w:drawing>
+          <wp:inline distT="0" distB="0" distL="0" distR="0" wp14:anchorId="15E8EA20" wp14:editId="2B5CA056">
+            <wp:extent cx="5731510" cy="3323590"/>
+            <wp:effectExtent l="0" t="0" r="2540" b="0"/>
+            <wp:docPr id="2128634650" name="Picture 1"/>
+            <wp:cNvGraphicFramePr>
+              <a:graphicFrameLocks xmlns:a="http://schemas.openxmlformats.org/drawingml/2006/main" noChangeAspect="1"/>
+            </wp:cNvGraphicFramePr>
+            <a:graphic xmlns:a="http://schemas.openxmlformats.org/drawingml/2006/main">
+              <a:graphicData uri="http://schemas.openxmlformats.org/drawingml/2006/picture">
+                <pic:pic xmlns:pic="http://schemas.openxmlformats.org/drawingml/2006/picture">
+                  <pic:nvPicPr>
+                    <pic:cNvPr id="2128634650" name=""/>
+                    <pic:cNvPicPr/>
+                  </pic:nvPicPr>
+                  <pic:blipFill>
+                    <a:blip r:embed="rId11"/>
+                    <a:stretch>
+                      <a:fillRect/>
+                    </a:stretch>
+                  </pic:blipFill>
+                  <pic:spPr>
+                    <a:xfrm>
+                      <a:off x="0" y="0"/>
+                      <a:ext cx="5731510" cy="3323590"/>
+                    </a:xfrm>
+                    <a:prstGeom prst="rect">
+                      <a:avLst/>
+                    </a:prstGeom>
+                  </pic:spPr>
+                </pic:pic>
+              </a:graphicData>
+            </a:graphic>
+          </wp:inline>
+        </w:drawing>
       </w:r>
     </w:p>
     <w:sectPr>

</xml_diff>